<commit_message>
Made architectural diagram for datasheet
</commit_message>
<xml_diff>
--- a/MIPS_Datasheet.docx
+++ b/MIPS_Datasheet.docx
@@ -84,7 +84,7 @@
       <w:pPr>
         <w:numPr>
           <w:ilvl w:val="0"/>
-          <w:numId w:val="1"/>
+          <w:numId w:val="6"/>
         </w:numPr>
         <w:textAlignment w:val="baseline"/>
         <w:rPr>
@@ -109,8 +109,8 @@
     <w:p>
       <w:pPr>
         <w:numPr>
-          <w:ilvl w:val="0"/>
-          <w:numId w:val="1"/>
+          <w:ilvl w:val="1"/>
+          <w:numId w:val="6"/>
         </w:numPr>
         <w:textAlignment w:val="baseline"/>
         <w:rPr>
@@ -129,14 +129,60 @@
           <w:szCs w:val="22"/>
           <w:lang w:eastAsia="en-GB"/>
         </w:rPr>
-        <w:t>Diagram of Architecture</w:t>
-      </w:r>
+        <w:t xml:space="preserve">We </w:t>
+      </w:r>
+      <w:r>
+        <w:rPr>
+          <w:rFonts w:ascii="Arial" w:eastAsia="Times New Roman" w:hAnsi="Arial" w:cs="Arial"/>
+          <w:color w:val="000000"/>
+          <w:sz w:val="22"/>
+          <w:szCs w:val="22"/>
+          <w:lang w:eastAsia="en-GB"/>
+        </w:rPr>
+        <w:t>implement</w:t>
+      </w:r>
+      <w:r>
+        <w:rPr>
+          <w:rFonts w:ascii="Arial" w:eastAsia="Times New Roman" w:hAnsi="Arial" w:cs="Arial"/>
+          <w:color w:val="000000"/>
+          <w:sz w:val="22"/>
+          <w:szCs w:val="22"/>
+          <w:lang w:eastAsia="en-GB"/>
+        </w:rPr>
+        <w:t>ed</w:t>
+      </w:r>
+      <w:r>
+        <w:rPr>
+          <w:rFonts w:ascii="Arial" w:eastAsia="Times New Roman" w:hAnsi="Arial" w:cs="Arial"/>
+          <w:color w:val="000000"/>
+          <w:sz w:val="22"/>
+          <w:szCs w:val="22"/>
+          <w:lang w:eastAsia="en-GB"/>
+        </w:rPr>
+        <w:t xml:space="preserve"> the MIPS ISA with a bus architecture that is compliant with Intel’s Avalon bus interface as to make it possible to synthesize our CPU onto an FPGA</w:t>
+      </w:r>
+    </w:p>
+    <w:p>
+      <w:pPr>
+        <w:numPr>
+          <w:ilvl w:val="1"/>
+          <w:numId w:val="6"/>
+        </w:numPr>
+        <w:textAlignment w:val="baseline"/>
+        <w:rPr>
+          <w:rFonts w:ascii="Arial" w:eastAsia="Times New Roman" w:hAnsi="Arial" w:cs="Arial"/>
+          <w:color w:val="000000"/>
+          <w:sz w:val="22"/>
+          <w:szCs w:val="22"/>
+          <w:lang w:eastAsia="en-GB"/>
+        </w:rPr>
+      </w:pPr>
     </w:p>
     <w:p>
       <w:pPr>
         <w:numPr>
           <w:ilvl w:val="0"/>
-          <w:numId w:val="1"/>
+          <w:numId w:val="6"/>
         </w:numPr>
         <w:textAlignment w:val="baseline"/>
         <w:rPr>
@@ -155,38 +201,15 @@
           <w:szCs w:val="22"/>
           <w:lang w:eastAsia="en-GB"/>
         </w:rPr>
-        <w:t xml:space="preserve">Summary of Each Module (Talk about components, layman </w:t>
-      </w:r>
-      <w:proofErr w:type="gramStart"/>
-      <w:r>
-        <w:rPr>
-          <w:rFonts w:ascii="Arial" w:eastAsia="Times New Roman" w:hAnsi="Arial" w:cs="Arial"/>
-          <w:color w:val="000000"/>
-          <w:sz w:val="22"/>
-          <w:szCs w:val="22"/>
-          <w:lang w:eastAsia="en-GB"/>
-        </w:rPr>
-        <w:t>language,  highlight</w:t>
-      </w:r>
-      <w:proofErr w:type="gramEnd"/>
-      <w:r>
-        <w:rPr>
-          <w:rFonts w:ascii="Arial" w:eastAsia="Times New Roman" w:hAnsi="Arial" w:cs="Arial"/>
-          <w:color w:val="000000"/>
-          <w:sz w:val="22"/>
-          <w:szCs w:val="22"/>
-          <w:lang w:eastAsia="en-GB"/>
-        </w:rPr>
-        <w:t xml:space="preserve"> clever/important feature decisions)</w:t>
+        <w:t>Diagram of Architecture</w:t>
       </w:r>
     </w:p>
     <w:p>
       <w:pPr>
         <w:numPr>
           <w:ilvl w:val="1"/>
-          <w:numId w:val="2"/>
+          <w:numId w:val="6"/>
         </w:numPr>
-        <w:ind w:left="1440" w:hanging="360"/>
         <w:textAlignment w:val="baseline"/>
         <w:rPr>
           <w:rFonts w:ascii="Arial" w:eastAsia="Times New Roman" w:hAnsi="Arial" w:cs="Arial"/>
@@ -199,21 +222,109 @@
       <w:r>
         <w:rPr>
           <w:rFonts w:ascii="Arial" w:eastAsia="Times New Roman" w:hAnsi="Arial" w:cs="Arial"/>
-          <w:color w:val="000000"/>
-          <w:sz w:val="22"/>
-          <w:szCs w:val="22"/>
-          <w:lang w:eastAsia="en-GB"/>
-        </w:rPr>
-        <w:t>ALU</w:t>
+          <w:noProof/>
+          <w:color w:val="000000"/>
+          <w:sz w:val="22"/>
+          <w:szCs w:val="22"/>
+          <w:lang w:eastAsia="en-GB"/>
+        </w:rPr>
+        <w:drawing>
+          <wp:inline distT="0" distB="0" distL="0" distR="0" wp14:anchorId="79718746" wp14:editId="6DE82AEE">
+            <wp:extent cx="4495800" cy="3797300"/>
+            <wp:effectExtent l="0" t="0" r="0" b="0"/>
+            <wp:docPr id="1" name="Picture 1" descr="Diagram&#10;&#10;Description automatically generated"/>
+            <wp:cNvGraphicFramePr>
+              <a:graphicFrameLocks xmlns:a="http://schemas.openxmlformats.org/drawingml/2006/main" noChangeAspect="1"/>
+            </wp:cNvGraphicFramePr>
+            <a:graphic xmlns:a="http://schemas.openxmlformats.org/drawingml/2006/main">
+              <a:graphicData uri="http://schemas.openxmlformats.org/drawingml/2006/picture">
+                <pic:pic xmlns:pic="http://schemas.openxmlformats.org/drawingml/2006/picture">
+                  <pic:nvPicPr>
+                    <pic:cNvPr id="1" name="Picture 1" descr="Diagram&#10;&#10;Description automatically generated"/>
+                    <pic:cNvPicPr/>
+                  </pic:nvPicPr>
+                  <pic:blipFill>
+                    <a:blip r:embed="rId5">
+                      <a:extLst>
+                        <a:ext uri="{28A0092B-C50C-407E-A947-70E740481C1C}">
+                          <a14:useLocalDpi xmlns:a14="http://schemas.microsoft.com/office/drawing/2010/main" val="0"/>
+                        </a:ext>
+                      </a:extLst>
+                    </a:blip>
+                    <a:stretch>
+                      <a:fillRect/>
+                    </a:stretch>
+                  </pic:blipFill>
+                  <pic:spPr>
+                    <a:xfrm>
+                      <a:off x="0" y="0"/>
+                      <a:ext cx="4495800" cy="3797300"/>
+                    </a:xfrm>
+                    <a:prstGeom prst="rect">
+                      <a:avLst/>
+                    </a:prstGeom>
+                  </pic:spPr>
+                </pic:pic>
+              </a:graphicData>
+            </a:graphic>
+          </wp:inline>
+        </w:drawing>
+      </w:r>
+    </w:p>
+    <w:p>
+      <w:pPr>
+        <w:numPr>
+          <w:ilvl w:val="0"/>
+          <w:numId w:val="6"/>
+        </w:numPr>
+        <w:textAlignment w:val="baseline"/>
+        <w:rPr>
+          <w:rFonts w:ascii="Arial" w:eastAsia="Times New Roman" w:hAnsi="Arial" w:cs="Arial"/>
+          <w:color w:val="000000"/>
+          <w:sz w:val="22"/>
+          <w:szCs w:val="22"/>
+          <w:lang w:eastAsia="en-GB"/>
+        </w:rPr>
+      </w:pPr>
+      <w:r>
+        <w:rPr>
+          <w:rFonts w:ascii="Arial" w:eastAsia="Times New Roman" w:hAnsi="Arial" w:cs="Arial"/>
+          <w:color w:val="000000"/>
+          <w:sz w:val="22"/>
+          <w:szCs w:val="22"/>
+          <w:lang w:eastAsia="en-GB"/>
+        </w:rPr>
+        <w:t xml:space="preserve">Summary of Each Module (Talk about components, layman </w:t>
+      </w:r>
+      <w:proofErr w:type="gramStart"/>
+      <w:r>
+        <w:rPr>
+          <w:rFonts w:ascii="Arial" w:eastAsia="Times New Roman" w:hAnsi="Arial" w:cs="Arial"/>
+          <w:color w:val="000000"/>
+          <w:sz w:val="22"/>
+          <w:szCs w:val="22"/>
+          <w:lang w:eastAsia="en-GB"/>
+        </w:rPr>
+        <w:t>language,  highlight</w:t>
+      </w:r>
+      <w:proofErr w:type="gramEnd"/>
+      <w:r>
+        <w:rPr>
+          <w:rFonts w:ascii="Arial" w:eastAsia="Times New Roman" w:hAnsi="Arial" w:cs="Arial"/>
+          <w:color w:val="000000"/>
+          <w:sz w:val="22"/>
+          <w:szCs w:val="22"/>
+          <w:lang w:eastAsia="en-GB"/>
+        </w:rPr>
+        <w:t xml:space="preserve"> clever/important feature decisions)</w:t>
       </w:r>
     </w:p>
     <w:p>
       <w:pPr>
         <w:numPr>
           <w:ilvl w:val="1"/>
-          <w:numId w:val="2"/>
+          <w:numId w:val="6"/>
         </w:numPr>
-        <w:ind w:left="1440" w:hanging="360"/>
         <w:textAlignment w:val="baseline"/>
         <w:rPr>
           <w:rFonts w:ascii="Arial" w:eastAsia="Times New Roman" w:hAnsi="Arial" w:cs="Arial"/>
@@ -223,26 +334,23 @@
           <w:lang w:eastAsia="en-GB"/>
         </w:rPr>
       </w:pPr>
-      <w:proofErr w:type="spellStart"/>
-      <w:r>
-        <w:rPr>
-          <w:rFonts w:ascii="Arial" w:eastAsia="Times New Roman" w:hAnsi="Arial" w:cs="Arial"/>
-          <w:color w:val="000000"/>
-          <w:sz w:val="22"/>
-          <w:szCs w:val="22"/>
-          <w:lang w:eastAsia="en-GB"/>
-        </w:rPr>
-        <w:t>Next_Instruction</w:t>
-      </w:r>
-      <w:proofErr w:type="spellEnd"/>
+      <w:r>
+        <w:rPr>
+          <w:rFonts w:ascii="Arial" w:eastAsia="Times New Roman" w:hAnsi="Arial" w:cs="Arial"/>
+          <w:color w:val="000000"/>
+          <w:sz w:val="22"/>
+          <w:szCs w:val="22"/>
+          <w:lang w:eastAsia="en-GB"/>
+        </w:rPr>
+        <w:t>ALU</w:t>
+      </w:r>
     </w:p>
     <w:p>
       <w:pPr>
         <w:numPr>
           <w:ilvl w:val="1"/>
-          <w:numId w:val="2"/>
+          <w:numId w:val="6"/>
         </w:numPr>
-        <w:ind w:left="1440" w:hanging="360"/>
         <w:textAlignment w:val="baseline"/>
         <w:rPr>
           <w:rFonts w:ascii="Arial" w:eastAsia="Times New Roman" w:hAnsi="Arial" w:cs="Arial"/>
@@ -260,16 +368,15 @@
           <w:szCs w:val="22"/>
           <w:lang w:eastAsia="en-GB"/>
         </w:rPr>
-        <w:t>Load Store</w:t>
+        <w:t>Decode</w:t>
       </w:r>
     </w:p>
     <w:p>
       <w:pPr>
         <w:numPr>
           <w:ilvl w:val="1"/>
-          <w:numId w:val="2"/>
+          <w:numId w:val="6"/>
         </w:numPr>
-        <w:ind w:left="1440" w:hanging="360"/>
         <w:textAlignment w:val="baseline"/>
         <w:rPr>
           <w:rFonts w:ascii="Arial" w:eastAsia="Times New Roman" w:hAnsi="Arial" w:cs="Arial"/>
@@ -279,24 +386,77 @@
           <w:lang w:eastAsia="en-GB"/>
         </w:rPr>
       </w:pPr>
-      <w:r>
-        <w:rPr>
-          <w:rFonts w:ascii="Arial" w:eastAsia="Times New Roman" w:hAnsi="Arial" w:cs="Arial"/>
-          <w:color w:val="000000"/>
-          <w:sz w:val="22"/>
-          <w:szCs w:val="22"/>
-          <w:lang w:eastAsia="en-GB"/>
-        </w:rPr>
-        <w:t>RAM</w:t>
-      </w:r>
+      <w:proofErr w:type="spellStart"/>
+      <w:r>
+        <w:rPr>
+          <w:rFonts w:ascii="Arial" w:eastAsia="Times New Roman" w:hAnsi="Arial" w:cs="Arial"/>
+          <w:color w:val="000000"/>
+          <w:sz w:val="22"/>
+          <w:szCs w:val="22"/>
+          <w:lang w:eastAsia="en-GB"/>
+        </w:rPr>
+        <w:t>Next_Instruction</w:t>
+      </w:r>
+      <w:proofErr w:type="spellEnd"/>
     </w:p>
     <w:p>
       <w:pPr>
         <w:numPr>
           <w:ilvl w:val="1"/>
-          <w:numId w:val="2"/>
+          <w:numId w:val="6"/>
         </w:numPr>
-        <w:ind w:left="1440" w:hanging="360"/>
+        <w:textAlignment w:val="baseline"/>
+        <w:rPr>
+          <w:rFonts w:ascii="Arial" w:eastAsia="Times New Roman" w:hAnsi="Arial" w:cs="Arial"/>
+          <w:color w:val="000000"/>
+          <w:sz w:val="22"/>
+          <w:szCs w:val="22"/>
+          <w:lang w:eastAsia="en-GB"/>
+        </w:rPr>
+      </w:pPr>
+      <w:r>
+        <w:rPr>
+          <w:rFonts w:ascii="Arial" w:eastAsia="Times New Roman" w:hAnsi="Arial" w:cs="Arial"/>
+          <w:color w:val="000000"/>
+          <w:sz w:val="22"/>
+          <w:szCs w:val="22"/>
+          <w:lang w:eastAsia="en-GB"/>
+        </w:rPr>
+        <w:t>Load Store</w:t>
+      </w:r>
+    </w:p>
+    <w:p>
+      <w:pPr>
+        <w:numPr>
+          <w:ilvl w:val="1"/>
+          <w:numId w:val="6"/>
+        </w:numPr>
+        <w:textAlignment w:val="baseline"/>
+        <w:rPr>
+          <w:rFonts w:ascii="Arial" w:eastAsia="Times New Roman" w:hAnsi="Arial" w:cs="Arial"/>
+          <w:color w:val="000000"/>
+          <w:sz w:val="22"/>
+          <w:szCs w:val="22"/>
+          <w:lang w:eastAsia="en-GB"/>
+        </w:rPr>
+      </w:pPr>
+      <w:r>
+        <w:rPr>
+          <w:rFonts w:ascii="Arial" w:eastAsia="Times New Roman" w:hAnsi="Arial" w:cs="Arial"/>
+          <w:color w:val="000000"/>
+          <w:sz w:val="22"/>
+          <w:szCs w:val="22"/>
+          <w:lang w:eastAsia="en-GB"/>
+        </w:rPr>
+        <w:t>RAM</w:t>
+      </w:r>
+    </w:p>
+    <w:p>
+      <w:pPr>
+        <w:numPr>
+          <w:ilvl w:val="1"/>
+          <w:numId w:val="6"/>
+        </w:numPr>
         <w:textAlignment w:val="baseline"/>
         <w:rPr>
           <w:rFonts w:ascii="Arial" w:eastAsia="Times New Roman" w:hAnsi="Arial" w:cs="Arial"/>
@@ -321,7 +481,7 @@
       <w:pPr>
         <w:numPr>
           <w:ilvl w:val="0"/>
-          <w:numId w:val="2"/>
+          <w:numId w:val="6"/>
         </w:numPr>
         <w:textAlignment w:val="baseline"/>
         <w:rPr>
@@ -371,7 +531,7 @@
       <w:pPr>
         <w:numPr>
           <w:ilvl w:val="0"/>
-          <w:numId w:val="3"/>
+          <w:numId w:val="5"/>
         </w:numPr>
         <w:textAlignment w:val="baseline"/>
         <w:rPr>
@@ -397,9 +557,8 @@
       <w:pPr>
         <w:numPr>
           <w:ilvl w:val="1"/>
-          <w:numId w:val="4"/>
+          <w:numId w:val="5"/>
         </w:numPr>
-        <w:ind w:left="1440" w:hanging="360"/>
         <w:textAlignment w:val="baseline"/>
         <w:rPr>
           <w:rFonts w:ascii="Arial" w:eastAsia="Times New Roman" w:hAnsi="Arial" w:cs="Arial"/>
@@ -424,9 +583,8 @@
       <w:pPr>
         <w:numPr>
           <w:ilvl w:val="1"/>
-          <w:numId w:val="4"/>
+          <w:numId w:val="5"/>
         </w:numPr>
-        <w:ind w:left="1440" w:hanging="360"/>
         <w:textAlignment w:val="baseline"/>
         <w:rPr>
           <w:rFonts w:ascii="Arial" w:eastAsia="Times New Roman" w:hAnsi="Arial" w:cs="Arial"/>
@@ -451,9 +609,8 @@
       <w:pPr>
         <w:numPr>
           <w:ilvl w:val="1"/>
-          <w:numId w:val="4"/>
+          <w:numId w:val="5"/>
         </w:numPr>
-        <w:ind w:left="1440" w:hanging="360"/>
         <w:textAlignment w:val="baseline"/>
         <w:rPr>
           <w:rFonts w:ascii="Arial" w:eastAsia="Times New Roman" w:hAnsi="Arial" w:cs="Arial"/>
@@ -478,7 +635,7 @@
       <w:pPr>
         <w:numPr>
           <w:ilvl w:val="0"/>
-          <w:numId w:val="4"/>
+          <w:numId w:val="5"/>
         </w:numPr>
         <w:textAlignment w:val="baseline"/>
         <w:rPr>
@@ -504,7 +661,7 @@
       <w:pPr>
         <w:numPr>
           <w:ilvl w:val="0"/>
-          <w:numId w:val="4"/>
+          <w:numId w:val="5"/>
         </w:numPr>
         <w:textAlignment w:val="baseline"/>
         <w:rPr>
@@ -540,6 +697,92 @@
 <file path=word/numbering.xml><?xml version="1.0" encoding="utf-8"?>
 <w:numbering xmlns:wpc="http://schemas.microsoft.com/office/word/2010/wordprocessingCanvas" xmlns:cx="http://schemas.microsoft.com/office/drawing/2014/chartex" xmlns:cx1="http://schemas.microsoft.com/office/drawing/2015/9/8/chartex" xmlns:cx2="http://schemas.microsoft.com/office/drawing/2015/10/21/chartex" xmlns:cx3="http://schemas.microsoft.com/office/drawing/2016/5/9/chartex" xmlns:cx4="http://schemas.microsoft.com/office/drawing/2016/5/10/chartex" xmlns:cx5="http://schemas.microsoft.com/office/drawing/2016/5/11/chartex" xmlns:cx6="http://schemas.microsoft.com/office/drawing/2016/5/12/chartex" xmlns:cx7="http://schemas.microsoft.com/office/drawing/2016/5/13/chartex" xmlns:cx8="http://schemas.microsoft.com/office/drawing/2016/5/14/chartex" xmlns:mc="http://schemas.openxmlformats.org/markup-compatibility/2006" xmlns:aink="http://schemas.microsoft.com/office/drawing/2016/ink" xmlns:am3d="http://schemas.microsoft.com/office/drawing/2017/model3d" xmlns:o="urn:schemas-microsoft-com:office:office" xmlns:r="http://schemas.openxmlformats.org/officeDocument/2006/relationships" xmlns:m="http://schemas.openxmlformats.org/officeDocument/2006/math" xmlns:v="urn:schemas-microsoft-com:vml" xmlns:wp14="http://schemas.microsoft.com/office/word/2010/wordprocessingDrawing" xmlns:wp="http://schemas.openxmlformats.org/drawingml/2006/wordprocessingDrawing" xmlns:w10="urn:schemas-microsoft-com:office:word" xmlns:w="http://schemas.openxmlformats.org/wordprocessingml/2006/main" xmlns:w14="http://schemas.microsoft.com/office/word/2010/wordml" xmlns:w15="http://schemas.microsoft.com/office/word/2012/wordml" xmlns:w16cex="http://schemas.microsoft.com/office/word/2018/wordml/cex" xmlns:w16cid="http://schemas.microsoft.com/office/word/2016/wordml/cid" xmlns:w16="http://schemas.microsoft.com/office/word/2018/wordml" xmlns:w16sdtdh="http://schemas.microsoft.com/office/word/2020/wordml/sdtdatahash" xmlns:w16se="http://schemas.microsoft.com/office/word/2015/wordml/symex" xmlns:wpg="http://schemas.microsoft.com/office/word/2010/wordprocessingGroup" xmlns:wpi="http://schemas.microsoft.com/office/word/2010/wordprocessingInk" xmlns:wne="http://schemas.microsoft.com/office/word/2006/wordml" xmlns:wps="http://schemas.microsoft.com/office/word/2010/wordprocessingShape" mc:Ignorable="w14 w15 w16se w16cid w16 w16cex w16sdtdh wp14">
   <w:abstractNum w:abstractNumId="0" w15:restartNumberingAfterBreak="0">
+    <w:nsid w:val="1CBE5CD7"/>
+    <w:multiLevelType w:val="multilevel"/>
+    <w:tmpl w:val="0809001F"/>
+    <w:lvl w:ilvl="0">
+      <w:start w:val="1"/>
+      <w:numFmt w:val="decimal"/>
+      <w:lvlText w:val="%1."/>
+      <w:lvlJc w:val="left"/>
+      <w:pPr>
+        <w:ind w:left="360" w:hanging="360"/>
+      </w:pPr>
+    </w:lvl>
+    <w:lvl w:ilvl="1">
+      <w:start w:val="1"/>
+      <w:numFmt w:val="decimal"/>
+      <w:lvlText w:val="%1.%2."/>
+      <w:lvlJc w:val="left"/>
+      <w:pPr>
+        <w:ind w:left="792" w:hanging="432"/>
+      </w:pPr>
+    </w:lvl>
+    <w:lvl w:ilvl="2">
+      <w:start w:val="1"/>
+      <w:numFmt w:val="decimal"/>
+      <w:lvlText w:val="%1.%2.%3."/>
+      <w:lvlJc w:val="left"/>
+      <w:pPr>
+        <w:ind w:left="1224" w:hanging="504"/>
+      </w:pPr>
+    </w:lvl>
+    <w:lvl w:ilvl="3">
+      <w:start w:val="1"/>
+      <w:numFmt w:val="decimal"/>
+      <w:lvlText w:val="%1.%2.%3.%4."/>
+      <w:lvlJc w:val="left"/>
+      <w:pPr>
+        <w:ind w:left="1728" w:hanging="648"/>
+      </w:pPr>
+    </w:lvl>
+    <w:lvl w:ilvl="4">
+      <w:start w:val="1"/>
+      <w:numFmt w:val="decimal"/>
+      <w:lvlText w:val="%1.%2.%3.%4.%5."/>
+      <w:lvlJc w:val="left"/>
+      <w:pPr>
+        <w:ind w:left="2232" w:hanging="792"/>
+      </w:pPr>
+    </w:lvl>
+    <w:lvl w:ilvl="5">
+      <w:start w:val="1"/>
+      <w:numFmt w:val="decimal"/>
+      <w:lvlText w:val="%1.%2.%3.%4.%5.%6."/>
+      <w:lvlJc w:val="left"/>
+      <w:pPr>
+        <w:ind w:left="2736" w:hanging="936"/>
+      </w:pPr>
+    </w:lvl>
+    <w:lvl w:ilvl="6">
+      <w:start w:val="1"/>
+      <w:numFmt w:val="decimal"/>
+      <w:lvlText w:val="%1.%2.%3.%4.%5.%6.%7."/>
+      <w:lvlJc w:val="left"/>
+      <w:pPr>
+        <w:ind w:left="3240" w:hanging="1080"/>
+      </w:pPr>
+    </w:lvl>
+    <w:lvl w:ilvl="7">
+      <w:start w:val="1"/>
+      <w:numFmt w:val="decimal"/>
+      <w:lvlText w:val="%1.%2.%3.%4.%5.%6.%7.%8."/>
+      <w:lvlJc w:val="left"/>
+      <w:pPr>
+        <w:ind w:left="3744" w:hanging="1224"/>
+      </w:pPr>
+    </w:lvl>
+    <w:lvl w:ilvl="8">
+      <w:start w:val="1"/>
+      <w:numFmt w:val="decimal"/>
+      <w:lvlText w:val="%1.%2.%3.%4.%5.%6.%7.%8.%9."/>
+      <w:lvlJc w:val="left"/>
+      <w:pPr>
+        <w:ind w:left="4320" w:hanging="1440"/>
+      </w:pPr>
+    </w:lvl>
+  </w:abstractNum>
+  <w:abstractNum w:abstractNumId="1" w15:restartNumberingAfterBreak="0">
     <w:nsid w:val="26E7334D"/>
     <w:multiLevelType w:val="multilevel"/>
     <w:tmpl w:val="8C6A53A8"/>
@@ -652,123 +895,195 @@
       </w:pPr>
     </w:lvl>
   </w:abstractNum>
-  <w:abstractNum w:abstractNumId="1" w15:restartNumberingAfterBreak="0">
+  <w:abstractNum w:abstractNumId="2" w15:restartNumberingAfterBreak="0">
+    <w:nsid w:val="3C0D0B57"/>
+    <w:multiLevelType w:val="multilevel"/>
+    <w:tmpl w:val="0809001F"/>
+    <w:lvl w:ilvl="0">
+      <w:start w:val="1"/>
+      <w:numFmt w:val="decimal"/>
+      <w:lvlText w:val="%1."/>
+      <w:lvlJc w:val="left"/>
+      <w:pPr>
+        <w:ind w:left="360" w:hanging="360"/>
+      </w:pPr>
+    </w:lvl>
+    <w:lvl w:ilvl="1">
+      <w:start w:val="1"/>
+      <w:numFmt w:val="decimal"/>
+      <w:lvlText w:val="%1.%2."/>
+      <w:lvlJc w:val="left"/>
+      <w:pPr>
+        <w:ind w:left="792" w:hanging="432"/>
+      </w:pPr>
+    </w:lvl>
+    <w:lvl w:ilvl="2">
+      <w:start w:val="1"/>
+      <w:numFmt w:val="decimal"/>
+      <w:lvlText w:val="%1.%2.%3."/>
+      <w:lvlJc w:val="left"/>
+      <w:pPr>
+        <w:ind w:left="1224" w:hanging="504"/>
+      </w:pPr>
+    </w:lvl>
+    <w:lvl w:ilvl="3">
+      <w:start w:val="1"/>
+      <w:numFmt w:val="decimal"/>
+      <w:lvlText w:val="%1.%2.%3.%4."/>
+      <w:lvlJc w:val="left"/>
+      <w:pPr>
+        <w:ind w:left="1728" w:hanging="648"/>
+      </w:pPr>
+    </w:lvl>
+    <w:lvl w:ilvl="4">
+      <w:start w:val="1"/>
+      <w:numFmt w:val="decimal"/>
+      <w:lvlText w:val="%1.%2.%3.%4.%5."/>
+      <w:lvlJc w:val="left"/>
+      <w:pPr>
+        <w:ind w:left="2232" w:hanging="792"/>
+      </w:pPr>
+    </w:lvl>
+    <w:lvl w:ilvl="5">
+      <w:start w:val="1"/>
+      <w:numFmt w:val="decimal"/>
+      <w:lvlText w:val="%1.%2.%3.%4.%5.%6."/>
+      <w:lvlJc w:val="left"/>
+      <w:pPr>
+        <w:ind w:left="2736" w:hanging="936"/>
+      </w:pPr>
+    </w:lvl>
+    <w:lvl w:ilvl="6">
+      <w:start w:val="1"/>
+      <w:numFmt w:val="decimal"/>
+      <w:lvlText w:val="%1.%2.%3.%4.%5.%6.%7."/>
+      <w:lvlJc w:val="left"/>
+      <w:pPr>
+        <w:ind w:left="3240" w:hanging="1080"/>
+      </w:pPr>
+    </w:lvl>
+    <w:lvl w:ilvl="7">
+      <w:start w:val="1"/>
+      <w:numFmt w:val="decimal"/>
+      <w:lvlText w:val="%1.%2.%3.%4.%5.%6.%7.%8."/>
+      <w:lvlJc w:val="left"/>
+      <w:pPr>
+        <w:ind w:left="3744" w:hanging="1224"/>
+      </w:pPr>
+    </w:lvl>
+    <w:lvl w:ilvl="8">
+      <w:start w:val="1"/>
+      <w:numFmt w:val="decimal"/>
+      <w:lvlText w:val="%1.%2.%3.%4.%5.%6.%7.%8.%9."/>
+      <w:lvlJc w:val="left"/>
+      <w:pPr>
+        <w:ind w:left="4320" w:hanging="1440"/>
+      </w:pPr>
+    </w:lvl>
+  </w:abstractNum>
+  <w:abstractNum w:abstractNumId="3" w15:restartNumberingAfterBreak="0">
     <w:nsid w:val="42167E27"/>
     <w:multiLevelType w:val="multilevel"/>
-    <w:tmpl w:val="F60CAFDE"/>
+    <w:tmpl w:val="0809001D"/>
     <w:lvl w:ilvl="0">
       <w:start w:val="1"/>
       <w:numFmt w:val="decimal"/>
-      <w:lvlText w:val="%1."/>
-      <w:lvlJc w:val="left"/>
-      <w:pPr>
-        <w:tabs>
-          <w:tab w:val="num" w:pos="720"/>
-        </w:tabs>
+      <w:lvlText w:val="%1)"/>
+      <w:lvlJc w:val="left"/>
+      <w:pPr>
+        <w:ind w:left="360" w:hanging="360"/>
+      </w:pPr>
+    </w:lvl>
+    <w:lvl w:ilvl="1">
+      <w:start w:val="1"/>
+      <w:numFmt w:val="lowerLetter"/>
+      <w:lvlText w:val="%2)"/>
+      <w:lvlJc w:val="left"/>
+      <w:pPr>
         <w:ind w:left="720" w:hanging="360"/>
       </w:pPr>
     </w:lvl>
-    <w:lvl w:ilvl="1">
-      <w:start w:val="1"/>
-      <w:numFmt w:val="decimal"/>
-      <w:lvlText w:val="%2."/>
-      <w:lvlJc w:val="left"/>
-      <w:pPr>
-        <w:tabs>
-          <w:tab w:val="num" w:pos="1440"/>
-        </w:tabs>
+    <w:lvl w:ilvl="2">
+      <w:start w:val="1"/>
+      <w:numFmt w:val="lowerRoman"/>
+      <w:lvlText w:val="%3)"/>
+      <w:lvlJc w:val="left"/>
+      <w:pPr>
+        <w:ind w:left="1080" w:hanging="360"/>
+      </w:pPr>
+    </w:lvl>
+    <w:lvl w:ilvl="3">
+      <w:start w:val="1"/>
+      <w:numFmt w:val="decimal"/>
+      <w:lvlText w:val="(%4)"/>
+      <w:lvlJc w:val="left"/>
+      <w:pPr>
         <w:ind w:left="1440" w:hanging="360"/>
       </w:pPr>
     </w:lvl>
-    <w:lvl w:ilvl="2" w:tentative="1">
-      <w:start w:val="1"/>
-      <w:numFmt w:val="decimal"/>
-      <w:lvlText w:val="%3."/>
-      <w:lvlJc w:val="left"/>
-      <w:pPr>
-        <w:tabs>
-          <w:tab w:val="num" w:pos="2160"/>
-        </w:tabs>
+    <w:lvl w:ilvl="4">
+      <w:start w:val="1"/>
+      <w:numFmt w:val="lowerLetter"/>
+      <w:lvlText w:val="(%5)"/>
+      <w:lvlJc w:val="left"/>
+      <w:pPr>
+        <w:ind w:left="1800" w:hanging="360"/>
+      </w:pPr>
+    </w:lvl>
+    <w:lvl w:ilvl="5">
+      <w:start w:val="1"/>
+      <w:numFmt w:val="lowerRoman"/>
+      <w:lvlText w:val="(%6)"/>
+      <w:lvlJc w:val="left"/>
+      <w:pPr>
         <w:ind w:left="2160" w:hanging="360"/>
       </w:pPr>
     </w:lvl>
-    <w:lvl w:ilvl="3" w:tentative="1">
-      <w:start w:val="1"/>
-      <w:numFmt w:val="decimal"/>
-      <w:lvlText w:val="%4."/>
-      <w:lvlJc w:val="left"/>
-      <w:pPr>
-        <w:tabs>
-          <w:tab w:val="num" w:pos="2880"/>
-        </w:tabs>
+    <w:lvl w:ilvl="6">
+      <w:start w:val="1"/>
+      <w:numFmt w:val="decimal"/>
+      <w:lvlText w:val="%7."/>
+      <w:lvlJc w:val="left"/>
+      <w:pPr>
+        <w:ind w:left="2520" w:hanging="360"/>
+      </w:pPr>
+    </w:lvl>
+    <w:lvl w:ilvl="7">
+      <w:start w:val="1"/>
+      <w:numFmt w:val="lowerLetter"/>
+      <w:lvlText w:val="%8."/>
+      <w:lvlJc w:val="left"/>
+      <w:pPr>
         <w:ind w:left="2880" w:hanging="360"/>
       </w:pPr>
     </w:lvl>
-    <w:lvl w:ilvl="4" w:tentative="1">
-      <w:start w:val="1"/>
-      <w:numFmt w:val="decimal"/>
-      <w:lvlText w:val="%5."/>
-      <w:lvlJc w:val="left"/>
-      <w:pPr>
-        <w:tabs>
-          <w:tab w:val="num" w:pos="3600"/>
-        </w:tabs>
-        <w:ind w:left="3600" w:hanging="360"/>
-      </w:pPr>
-    </w:lvl>
-    <w:lvl w:ilvl="5" w:tentative="1">
-      <w:start w:val="1"/>
-      <w:numFmt w:val="decimal"/>
-      <w:lvlText w:val="%6."/>
-      <w:lvlJc w:val="left"/>
-      <w:pPr>
-        <w:tabs>
-          <w:tab w:val="num" w:pos="4320"/>
-        </w:tabs>
-        <w:ind w:left="4320" w:hanging="360"/>
-      </w:pPr>
-    </w:lvl>
-    <w:lvl w:ilvl="6" w:tentative="1">
-      <w:start w:val="1"/>
-      <w:numFmt w:val="decimal"/>
-      <w:lvlText w:val="%7."/>
-      <w:lvlJc w:val="left"/>
-      <w:pPr>
-        <w:tabs>
-          <w:tab w:val="num" w:pos="5040"/>
-        </w:tabs>
-        <w:ind w:left="5040" w:hanging="360"/>
-      </w:pPr>
-    </w:lvl>
-    <w:lvl w:ilvl="7" w:tentative="1">
-      <w:start w:val="1"/>
-      <w:numFmt w:val="decimal"/>
-      <w:lvlText w:val="%8."/>
-      <w:lvlJc w:val="left"/>
-      <w:pPr>
-        <w:tabs>
-          <w:tab w:val="num" w:pos="5760"/>
-        </w:tabs>
-        <w:ind w:left="5760" w:hanging="360"/>
-      </w:pPr>
-    </w:lvl>
-    <w:lvl w:ilvl="8" w:tentative="1">
-      <w:start w:val="1"/>
-      <w:numFmt w:val="decimal"/>
+    <w:lvl w:ilvl="8">
+      <w:start w:val="1"/>
+      <w:numFmt w:val="lowerRoman"/>
       <w:lvlText w:val="%9."/>
       <w:lvlJc w:val="left"/>
       <w:pPr>
-        <w:tabs>
-          <w:tab w:val="num" w:pos="6480"/>
-        </w:tabs>
-        <w:ind w:left="6480" w:hanging="360"/>
+        <w:ind w:left="3240" w:hanging="360"/>
       </w:pPr>
     </w:lvl>
   </w:abstractNum>
   <w:num w:numId="1">
+    <w:abstractNumId w:val="3"/>
+  </w:num>
+  <w:num w:numId="2">
+    <w:abstractNumId w:val="3"/>
+    <w:lvlOverride w:ilvl="1">
+      <w:lvl w:ilvl="1">
+        <w:numFmt w:val="lowerLetter"/>
+        <w:lvlText w:val="%2."/>
+        <w:lvlJc w:val="left"/>
+      </w:lvl>
+    </w:lvlOverride>
+  </w:num>
+  <w:num w:numId="3">
     <w:abstractNumId w:val="1"/>
   </w:num>
-  <w:num w:numId="2">
+  <w:num w:numId="4">
     <w:abstractNumId w:val="1"/>
     <w:lvlOverride w:ilvl="1">
       <w:lvl w:ilvl="1">
@@ -778,18 +1093,11 @@
       </w:lvl>
     </w:lvlOverride>
   </w:num>
-  <w:num w:numId="3">
+  <w:num w:numId="5">
     <w:abstractNumId w:val="0"/>
   </w:num>
-  <w:num w:numId="4">
-    <w:abstractNumId w:val="0"/>
-    <w:lvlOverride w:ilvl="1">
-      <w:lvl w:ilvl="1">
-        <w:numFmt w:val="lowerLetter"/>
-        <w:lvlText w:val="%2."/>
-        <w:lvlJc w:val="left"/>
-      </w:lvl>
-    </w:lvlOverride>
+  <w:num w:numId="6">
+    <w:abstractNumId w:val="2"/>
   </w:num>
 </w:numbering>
 </file>
@@ -1212,7 +1520,6 @@
   <w:style w:type="character" w:default="1" w:styleId="DefaultParagraphFont">
     <w:name w:val="Default Paragraph Font"/>
     <w:uiPriority w:val="1"/>
-    <w:semiHidden/>
     <w:unhideWhenUsed/>
   </w:style>
   <w:style w:type="table" w:default="1" w:styleId="TableNormal">

</xml_diff>